<commit_message>
Notes Till Git Push
</commit_message>
<xml_diff>
--- a/7. Github - The Basics.docx
+++ b/7. Github - The Basics.docx
@@ -46,12 +46,101 @@
           <w:szCs w:val="40"/>
         </w:rPr>
       </w:pPr>
-      <w:r>
-        <w:rPr>
-          <w:sz w:val="40"/>
-          <w:szCs w:val="40"/>
-        </w:rPr>
-        <w:t>Github aik hosting platform hy jo hmari git repositories ko host krta hy.</w:t>
+      <w:proofErr w:type="spellStart"/>
+      <w:r>
+        <w:rPr>
+          <w:sz w:val="40"/>
+          <w:szCs w:val="40"/>
+        </w:rPr>
+        <w:t>Github</w:t>
+      </w:r>
+      <w:proofErr w:type="spellEnd"/>
+      <w:r>
+        <w:rPr>
+          <w:sz w:val="40"/>
+          <w:szCs w:val="40"/>
+        </w:rPr>
+        <w:t xml:space="preserve"> </w:t>
+      </w:r>
+      <w:proofErr w:type="spellStart"/>
+      <w:r>
+        <w:rPr>
+          <w:sz w:val="40"/>
+          <w:szCs w:val="40"/>
+        </w:rPr>
+        <w:t>aik</w:t>
+      </w:r>
+      <w:proofErr w:type="spellEnd"/>
+      <w:r>
+        <w:rPr>
+          <w:sz w:val="40"/>
+          <w:szCs w:val="40"/>
+        </w:rPr>
+        <w:t xml:space="preserve"> hosting platform </w:t>
+      </w:r>
+      <w:proofErr w:type="spellStart"/>
+      <w:r>
+        <w:rPr>
+          <w:sz w:val="40"/>
+          <w:szCs w:val="40"/>
+        </w:rPr>
+        <w:t>hy</w:t>
+      </w:r>
+      <w:proofErr w:type="spellEnd"/>
+      <w:r>
+        <w:rPr>
+          <w:sz w:val="40"/>
+          <w:szCs w:val="40"/>
+        </w:rPr>
+        <w:t xml:space="preserve"> jo </w:t>
+      </w:r>
+      <w:proofErr w:type="spellStart"/>
+      <w:r>
+        <w:rPr>
+          <w:sz w:val="40"/>
+          <w:szCs w:val="40"/>
+        </w:rPr>
+        <w:t>hmari</w:t>
+      </w:r>
+      <w:proofErr w:type="spellEnd"/>
+      <w:r>
+        <w:rPr>
+          <w:sz w:val="40"/>
+          <w:szCs w:val="40"/>
+        </w:rPr>
+        <w:t xml:space="preserve"> git repositories ko host </w:t>
+      </w:r>
+      <w:proofErr w:type="spellStart"/>
+      <w:r>
+        <w:rPr>
+          <w:sz w:val="40"/>
+          <w:szCs w:val="40"/>
+        </w:rPr>
+        <w:t>krta</w:t>
+      </w:r>
+      <w:proofErr w:type="spellEnd"/>
+      <w:r>
+        <w:rPr>
+          <w:sz w:val="40"/>
+          <w:szCs w:val="40"/>
+        </w:rPr>
+        <w:t xml:space="preserve"> </w:t>
+      </w:r>
+      <w:proofErr w:type="spellStart"/>
+      <w:r>
+        <w:rPr>
+          <w:sz w:val="40"/>
+          <w:szCs w:val="40"/>
+        </w:rPr>
+        <w:t>hy</w:t>
+      </w:r>
+      <w:proofErr w:type="spellEnd"/>
+      <w:r>
+        <w:rPr>
+          <w:sz w:val="40"/>
+          <w:szCs w:val="40"/>
+        </w:rPr>
+        <w:t>.</w:t>
       </w:r>
       <w:r>
         <w:rPr>
@@ -104,7 +193,32 @@
           <w:sz w:val="40"/>
           <w:szCs w:val="40"/>
         </w:rPr>
-        <w:t xml:space="preserve"> &lt;url&gt; : </w:t>
+        <w:t xml:space="preserve"> &lt;</w:t>
+      </w:r>
+      <w:proofErr w:type="spellStart"/>
+      <w:r>
+        <w:rPr>
+          <w:sz w:val="40"/>
+          <w:szCs w:val="40"/>
+        </w:rPr>
+        <w:t>url</w:t>
+      </w:r>
+      <w:proofErr w:type="spellEnd"/>
+      <w:proofErr w:type="gramStart"/>
+      <w:r>
+        <w:rPr>
+          <w:sz w:val="40"/>
+          <w:szCs w:val="40"/>
+        </w:rPr>
+        <w:t>&gt; :</w:t>
+      </w:r>
+      <w:proofErr w:type="gramEnd"/>
+      <w:r>
+        <w:rPr>
+          <w:sz w:val="40"/>
+          <w:szCs w:val="40"/>
+        </w:rPr>
+        <w:t xml:space="preserve"> </w:t>
       </w:r>
       <w:r>
         <w:rPr>
@@ -125,7 +239,55 @@
           <w:sz w:val="40"/>
           <w:szCs w:val="40"/>
         </w:rPr>
-        <w:t xml:space="preserve"> kr k laati hy </w:t>
+        <w:t xml:space="preserve"> </w:t>
+      </w:r>
+      <w:proofErr w:type="spellStart"/>
+      <w:r>
+        <w:rPr>
+          <w:sz w:val="40"/>
+          <w:szCs w:val="40"/>
+        </w:rPr>
+        <w:t>kr</w:t>
+      </w:r>
+      <w:proofErr w:type="spellEnd"/>
+      <w:r>
+        <w:rPr>
+          <w:sz w:val="40"/>
+          <w:szCs w:val="40"/>
+        </w:rPr>
+        <w:t xml:space="preserve"> k </w:t>
+      </w:r>
+      <w:proofErr w:type="spellStart"/>
+      <w:r>
+        <w:rPr>
+          <w:sz w:val="40"/>
+          <w:szCs w:val="40"/>
+        </w:rPr>
+        <w:t>laati</w:t>
+      </w:r>
+      <w:proofErr w:type="spellEnd"/>
+      <w:r>
+        <w:rPr>
+          <w:sz w:val="40"/>
+          <w:szCs w:val="40"/>
+        </w:rPr>
+        <w:t xml:space="preserve"> </w:t>
+      </w:r>
+      <w:proofErr w:type="spellStart"/>
+      <w:r>
+        <w:rPr>
+          <w:sz w:val="40"/>
+          <w:szCs w:val="40"/>
+        </w:rPr>
+        <w:t>hy</w:t>
+      </w:r>
+      <w:proofErr w:type="spellEnd"/>
+      <w:r>
+        <w:rPr>
+          <w:sz w:val="40"/>
+          <w:szCs w:val="40"/>
+        </w:rPr>
+        <w:t xml:space="preserve"> </w:t>
       </w:r>
       <w:r>
         <w:rPr>
@@ -139,7 +301,23 @@
           <w:sz w:val="40"/>
           <w:szCs w:val="40"/>
         </w:rPr>
-        <w:t xml:space="preserve"> se repository hamri local machine par.</w:t>
+        <w:t xml:space="preserve"> se repository </w:t>
+      </w:r>
+      <w:proofErr w:type="spellStart"/>
+      <w:r>
+        <w:rPr>
+          <w:sz w:val="40"/>
+          <w:szCs w:val="40"/>
+        </w:rPr>
+        <w:t>hamri</w:t>
+      </w:r>
+      <w:proofErr w:type="spellEnd"/>
+      <w:r>
+        <w:rPr>
+          <w:sz w:val="40"/>
+          <w:szCs w:val="40"/>
+        </w:rPr>
+        <w:t xml:space="preserve"> local machine par.</w:t>
       </w:r>
     </w:p>
     <w:p>
@@ -212,7 +390,135 @@
           <w:sz w:val="40"/>
           <w:szCs w:val="40"/>
         </w:rPr>
-        <w:t xml:space="preserve"> SSH protocol hy jo humy allow krta hy to be authenticated hr dfa email or password likhy bgair </w:t>
+        <w:t xml:space="preserve"> SSH protocol </w:t>
+      </w:r>
+      <w:proofErr w:type="spellStart"/>
+      <w:r>
+        <w:rPr>
+          <w:sz w:val="40"/>
+          <w:szCs w:val="40"/>
+        </w:rPr>
+        <w:t>hy</w:t>
+      </w:r>
+      <w:proofErr w:type="spellEnd"/>
+      <w:r>
+        <w:rPr>
+          <w:sz w:val="40"/>
+          <w:szCs w:val="40"/>
+        </w:rPr>
+        <w:t xml:space="preserve"> jo </w:t>
+      </w:r>
+      <w:proofErr w:type="spellStart"/>
+      <w:r>
+        <w:rPr>
+          <w:sz w:val="40"/>
+          <w:szCs w:val="40"/>
+        </w:rPr>
+        <w:t>humy</w:t>
+      </w:r>
+      <w:proofErr w:type="spellEnd"/>
+      <w:r>
+        <w:rPr>
+          <w:sz w:val="40"/>
+          <w:szCs w:val="40"/>
+        </w:rPr>
+        <w:t xml:space="preserve"> allow </w:t>
+      </w:r>
+      <w:proofErr w:type="spellStart"/>
+      <w:r>
+        <w:rPr>
+          <w:sz w:val="40"/>
+          <w:szCs w:val="40"/>
+        </w:rPr>
+        <w:t>krta</w:t>
+      </w:r>
+      <w:proofErr w:type="spellEnd"/>
+      <w:r>
+        <w:rPr>
+          <w:sz w:val="40"/>
+          <w:szCs w:val="40"/>
+        </w:rPr>
+        <w:t xml:space="preserve"> </w:t>
+      </w:r>
+      <w:proofErr w:type="spellStart"/>
+      <w:r>
+        <w:rPr>
+          <w:sz w:val="40"/>
+          <w:szCs w:val="40"/>
+        </w:rPr>
+        <w:t>hy</w:t>
+      </w:r>
+      <w:proofErr w:type="spellEnd"/>
+      <w:r>
+        <w:rPr>
+          <w:sz w:val="40"/>
+          <w:szCs w:val="40"/>
+        </w:rPr>
+        <w:t xml:space="preserve"> to be authenticated </w:t>
+      </w:r>
+      <w:proofErr w:type="spellStart"/>
+      <w:r>
+        <w:rPr>
+          <w:sz w:val="40"/>
+          <w:szCs w:val="40"/>
+        </w:rPr>
+        <w:t>hr</w:t>
+      </w:r>
+      <w:proofErr w:type="spellEnd"/>
+      <w:r>
+        <w:rPr>
+          <w:sz w:val="40"/>
+          <w:szCs w:val="40"/>
+        </w:rPr>
+        <w:t xml:space="preserve"> </w:t>
+      </w:r>
+      <w:proofErr w:type="spellStart"/>
+      <w:r>
+        <w:rPr>
+          <w:sz w:val="40"/>
+          <w:szCs w:val="40"/>
+        </w:rPr>
+        <w:t>dfa</w:t>
+      </w:r>
+      <w:proofErr w:type="spellEnd"/>
+      <w:r>
+        <w:rPr>
+          <w:sz w:val="40"/>
+          <w:szCs w:val="40"/>
+        </w:rPr>
+        <w:t xml:space="preserve"> email or password </w:t>
+      </w:r>
+      <w:proofErr w:type="spellStart"/>
+      <w:r>
+        <w:rPr>
+          <w:sz w:val="40"/>
+          <w:szCs w:val="40"/>
+        </w:rPr>
+        <w:t>likhy</w:t>
+      </w:r>
+      <w:proofErr w:type="spellEnd"/>
+      <w:r>
+        <w:rPr>
+          <w:sz w:val="40"/>
+          <w:szCs w:val="40"/>
+        </w:rPr>
+        <w:t xml:space="preserve"> </w:t>
+      </w:r>
+      <w:proofErr w:type="spellStart"/>
+      <w:r>
+        <w:rPr>
+          <w:sz w:val="40"/>
+          <w:szCs w:val="40"/>
+        </w:rPr>
+        <w:t>bgair</w:t>
+      </w:r>
+      <w:proofErr w:type="spellEnd"/>
+      <w:r>
+        <w:rPr>
+          <w:sz w:val="40"/>
+          <w:szCs w:val="40"/>
+        </w:rPr>
+        <w:t xml:space="preserve"> </w:t>
       </w:r>
     </w:p>
     <w:p>
@@ -246,7 +552,135 @@
           <w:sz w:val="40"/>
           <w:szCs w:val="40"/>
         </w:rPr>
-        <w:t xml:space="preserve">New Repo bnane k 2 trike ho skty hein aik ye k ap apni existing repo ko manually connect krien remote k through or push kr dein </w:t>
+        <w:t xml:space="preserve">New Repo </w:t>
+      </w:r>
+      <w:proofErr w:type="spellStart"/>
+      <w:r>
+        <w:rPr>
+          <w:sz w:val="40"/>
+          <w:szCs w:val="40"/>
+        </w:rPr>
+        <w:t>bnane</w:t>
+      </w:r>
+      <w:proofErr w:type="spellEnd"/>
+      <w:r>
+        <w:rPr>
+          <w:sz w:val="40"/>
+          <w:szCs w:val="40"/>
+        </w:rPr>
+        <w:t xml:space="preserve"> k 2 trike ho </w:t>
+      </w:r>
+      <w:proofErr w:type="spellStart"/>
+      <w:r>
+        <w:rPr>
+          <w:sz w:val="40"/>
+          <w:szCs w:val="40"/>
+        </w:rPr>
+        <w:t>skty</w:t>
+      </w:r>
+      <w:proofErr w:type="spellEnd"/>
+      <w:r>
+        <w:rPr>
+          <w:sz w:val="40"/>
+          <w:szCs w:val="40"/>
+        </w:rPr>
+        <w:t xml:space="preserve"> </w:t>
+      </w:r>
+      <w:proofErr w:type="spellStart"/>
+      <w:r>
+        <w:rPr>
+          <w:sz w:val="40"/>
+          <w:szCs w:val="40"/>
+        </w:rPr>
+        <w:t>hein</w:t>
+      </w:r>
+      <w:proofErr w:type="spellEnd"/>
+      <w:r>
+        <w:rPr>
+          <w:sz w:val="40"/>
+          <w:szCs w:val="40"/>
+        </w:rPr>
+        <w:t xml:space="preserve"> </w:t>
+      </w:r>
+      <w:proofErr w:type="spellStart"/>
+      <w:r>
+        <w:rPr>
+          <w:sz w:val="40"/>
+          <w:szCs w:val="40"/>
+        </w:rPr>
+        <w:t>aik</w:t>
+      </w:r>
+      <w:proofErr w:type="spellEnd"/>
+      <w:r>
+        <w:rPr>
+          <w:sz w:val="40"/>
+          <w:szCs w:val="40"/>
+        </w:rPr>
+        <w:t xml:space="preserve"> ye k ap </w:t>
+      </w:r>
+      <w:proofErr w:type="spellStart"/>
+      <w:r>
+        <w:rPr>
+          <w:sz w:val="40"/>
+          <w:szCs w:val="40"/>
+        </w:rPr>
+        <w:t>apni</w:t>
+      </w:r>
+      <w:proofErr w:type="spellEnd"/>
+      <w:r>
+        <w:rPr>
+          <w:sz w:val="40"/>
+          <w:szCs w:val="40"/>
+        </w:rPr>
+        <w:t xml:space="preserve"> existing repo ko manually connect </w:t>
+      </w:r>
+      <w:proofErr w:type="spellStart"/>
+      <w:r>
+        <w:rPr>
+          <w:sz w:val="40"/>
+          <w:szCs w:val="40"/>
+        </w:rPr>
+        <w:t>krien</w:t>
+      </w:r>
+      <w:proofErr w:type="spellEnd"/>
+      <w:r>
+        <w:rPr>
+          <w:sz w:val="40"/>
+          <w:szCs w:val="40"/>
+        </w:rPr>
+        <w:t xml:space="preserve"> remote k through or push </w:t>
+      </w:r>
+      <w:proofErr w:type="spellStart"/>
+      <w:r>
+        <w:rPr>
+          <w:sz w:val="40"/>
+          <w:szCs w:val="40"/>
+        </w:rPr>
+        <w:t>kr</w:t>
+      </w:r>
+      <w:proofErr w:type="spellEnd"/>
+      <w:r>
+        <w:rPr>
+          <w:sz w:val="40"/>
+          <w:szCs w:val="40"/>
+        </w:rPr>
+        <w:t xml:space="preserve"> </w:t>
+      </w:r>
+      <w:proofErr w:type="spellStart"/>
+      <w:r>
+        <w:rPr>
+          <w:sz w:val="40"/>
+          <w:szCs w:val="40"/>
+        </w:rPr>
+        <w:t>dein</w:t>
+      </w:r>
+      <w:proofErr w:type="spellEnd"/>
+      <w:r>
+        <w:rPr>
+          <w:sz w:val="40"/>
+          <w:szCs w:val="40"/>
+        </w:rPr>
+        <w:t xml:space="preserve"> </w:t>
       </w:r>
     </w:p>
     <w:p>
@@ -261,7 +695,215 @@
           <w:sz w:val="40"/>
           <w:szCs w:val="40"/>
         </w:rPr>
-        <w:t>Doosra trika ye k ap github pr repo bnaien empty or usko apne system pr clone kr lein is case me apko manually connect ni krna pryga.</w:t>
+        <w:t xml:space="preserve">Doosra </w:t>
+      </w:r>
+      <w:proofErr w:type="spellStart"/>
+      <w:r>
+        <w:rPr>
+          <w:sz w:val="40"/>
+          <w:szCs w:val="40"/>
+        </w:rPr>
+        <w:t>trika</w:t>
+      </w:r>
+      <w:proofErr w:type="spellEnd"/>
+      <w:r>
+        <w:rPr>
+          <w:sz w:val="40"/>
+          <w:szCs w:val="40"/>
+        </w:rPr>
+        <w:t xml:space="preserve"> ye k ap </w:t>
+      </w:r>
+      <w:proofErr w:type="spellStart"/>
+      <w:r>
+        <w:rPr>
+          <w:sz w:val="40"/>
+          <w:szCs w:val="40"/>
+        </w:rPr>
+        <w:t>github</w:t>
+      </w:r>
+      <w:proofErr w:type="spellEnd"/>
+      <w:r>
+        <w:rPr>
+          <w:sz w:val="40"/>
+          <w:szCs w:val="40"/>
+        </w:rPr>
+        <w:t xml:space="preserve"> </w:t>
+      </w:r>
+      <w:proofErr w:type="spellStart"/>
+      <w:r>
+        <w:rPr>
+          <w:sz w:val="40"/>
+          <w:szCs w:val="40"/>
+        </w:rPr>
+        <w:t>pr</w:t>
+      </w:r>
+      <w:proofErr w:type="spellEnd"/>
+      <w:r>
+        <w:rPr>
+          <w:sz w:val="40"/>
+          <w:szCs w:val="40"/>
+        </w:rPr>
+        <w:t xml:space="preserve"> repo </w:t>
+      </w:r>
+      <w:proofErr w:type="spellStart"/>
+      <w:r>
+        <w:rPr>
+          <w:sz w:val="40"/>
+          <w:szCs w:val="40"/>
+        </w:rPr>
+        <w:t>bnaien</w:t>
+      </w:r>
+      <w:proofErr w:type="spellEnd"/>
+      <w:r>
+        <w:rPr>
+          <w:sz w:val="40"/>
+          <w:szCs w:val="40"/>
+        </w:rPr>
+        <w:t xml:space="preserve"> empty or </w:t>
+      </w:r>
+      <w:proofErr w:type="spellStart"/>
+      <w:r>
+        <w:rPr>
+          <w:sz w:val="40"/>
+          <w:szCs w:val="40"/>
+        </w:rPr>
+        <w:t>usko</w:t>
+      </w:r>
+      <w:proofErr w:type="spellEnd"/>
+      <w:r>
+        <w:rPr>
+          <w:sz w:val="40"/>
+          <w:szCs w:val="40"/>
+        </w:rPr>
+        <w:t xml:space="preserve"> </w:t>
+      </w:r>
+      <w:proofErr w:type="spellStart"/>
+      <w:r>
+        <w:rPr>
+          <w:sz w:val="40"/>
+          <w:szCs w:val="40"/>
+        </w:rPr>
+        <w:t>apne</w:t>
+      </w:r>
+      <w:proofErr w:type="spellEnd"/>
+      <w:r>
+        <w:rPr>
+          <w:sz w:val="40"/>
+          <w:szCs w:val="40"/>
+        </w:rPr>
+        <w:t xml:space="preserve"> system </w:t>
+      </w:r>
+      <w:proofErr w:type="spellStart"/>
+      <w:r>
+        <w:rPr>
+          <w:sz w:val="40"/>
+          <w:szCs w:val="40"/>
+        </w:rPr>
+        <w:t>pr</w:t>
+      </w:r>
+      <w:proofErr w:type="spellEnd"/>
+      <w:r>
+        <w:rPr>
+          <w:sz w:val="40"/>
+          <w:szCs w:val="40"/>
+        </w:rPr>
+        <w:t xml:space="preserve"> clone </w:t>
+      </w:r>
+      <w:proofErr w:type="spellStart"/>
+      <w:r>
+        <w:rPr>
+          <w:sz w:val="40"/>
+          <w:szCs w:val="40"/>
+        </w:rPr>
+        <w:t>kr</w:t>
+      </w:r>
+      <w:proofErr w:type="spellEnd"/>
+      <w:r>
+        <w:rPr>
+          <w:sz w:val="40"/>
+          <w:szCs w:val="40"/>
+        </w:rPr>
+        <w:t xml:space="preserve"> </w:t>
+      </w:r>
+      <w:proofErr w:type="spellStart"/>
+      <w:r>
+        <w:rPr>
+          <w:sz w:val="40"/>
+          <w:szCs w:val="40"/>
+        </w:rPr>
+        <w:t>lein</w:t>
+      </w:r>
+      <w:proofErr w:type="spellEnd"/>
+      <w:r>
+        <w:rPr>
+          <w:sz w:val="40"/>
+          <w:szCs w:val="40"/>
+        </w:rPr>
+        <w:t xml:space="preserve"> is case me </w:t>
+      </w:r>
+      <w:proofErr w:type="spellStart"/>
+      <w:r>
+        <w:rPr>
+          <w:sz w:val="40"/>
+          <w:szCs w:val="40"/>
+        </w:rPr>
+        <w:t>apko</w:t>
+      </w:r>
+      <w:proofErr w:type="spellEnd"/>
+      <w:r>
+        <w:rPr>
+          <w:sz w:val="40"/>
+          <w:szCs w:val="40"/>
+        </w:rPr>
+        <w:t xml:space="preserve"> manually connect </w:t>
+      </w:r>
+      <w:proofErr w:type="spellStart"/>
+      <w:r>
+        <w:rPr>
+          <w:sz w:val="40"/>
+          <w:szCs w:val="40"/>
+        </w:rPr>
+        <w:t>ni</w:t>
+      </w:r>
+      <w:proofErr w:type="spellEnd"/>
+      <w:r>
+        <w:rPr>
+          <w:sz w:val="40"/>
+          <w:szCs w:val="40"/>
+        </w:rPr>
+        <w:t xml:space="preserve"> </w:t>
+      </w:r>
+      <w:proofErr w:type="spellStart"/>
+      <w:r>
+        <w:rPr>
+          <w:sz w:val="40"/>
+          <w:szCs w:val="40"/>
+        </w:rPr>
+        <w:t>krna</w:t>
+      </w:r>
+      <w:proofErr w:type="spellEnd"/>
+      <w:r>
+        <w:rPr>
+          <w:sz w:val="40"/>
+          <w:szCs w:val="40"/>
+        </w:rPr>
+        <w:t xml:space="preserve"> </w:t>
+      </w:r>
+      <w:proofErr w:type="spellStart"/>
+      <w:r>
+        <w:rPr>
+          <w:sz w:val="40"/>
+          <w:szCs w:val="40"/>
+        </w:rPr>
+        <w:t>pryga</w:t>
+      </w:r>
+      <w:proofErr w:type="spellEnd"/>
+      <w:r>
+        <w:rPr>
+          <w:sz w:val="40"/>
+          <w:szCs w:val="40"/>
+        </w:rPr>
+        <w:t>.</w:t>
       </w:r>
     </w:p>
     <w:p>
@@ -297,7 +939,151 @@
           <w:szCs w:val="40"/>
         </w:rPr>
         <w:lastRenderedPageBreak/>
-        <w:t>Git remotes -v : remotes view krne k liye command. Ye hmari git repo me jitney remotes hein unko list kr degi.</w:t>
+        <w:t>Git remotes -</w:t>
+      </w:r>
+      <w:proofErr w:type="gramStart"/>
+      <w:r>
+        <w:rPr>
+          <w:sz w:val="40"/>
+          <w:szCs w:val="40"/>
+        </w:rPr>
+        <w:t>v :</w:t>
+      </w:r>
+      <w:proofErr w:type="gramEnd"/>
+      <w:r>
+        <w:rPr>
+          <w:sz w:val="40"/>
+          <w:szCs w:val="40"/>
+        </w:rPr>
+        <w:t xml:space="preserve"> remotes view </w:t>
+      </w:r>
+      <w:proofErr w:type="spellStart"/>
+      <w:r>
+        <w:rPr>
+          <w:sz w:val="40"/>
+          <w:szCs w:val="40"/>
+        </w:rPr>
+        <w:t>krne</w:t>
+      </w:r>
+      <w:proofErr w:type="spellEnd"/>
+      <w:r>
+        <w:rPr>
+          <w:sz w:val="40"/>
+          <w:szCs w:val="40"/>
+        </w:rPr>
+        <w:t xml:space="preserve"> k </w:t>
+      </w:r>
+      <w:proofErr w:type="spellStart"/>
+      <w:r>
+        <w:rPr>
+          <w:sz w:val="40"/>
+          <w:szCs w:val="40"/>
+        </w:rPr>
+        <w:t>liye</w:t>
+      </w:r>
+      <w:proofErr w:type="spellEnd"/>
+      <w:r>
+        <w:rPr>
+          <w:sz w:val="40"/>
+          <w:szCs w:val="40"/>
+        </w:rPr>
+        <w:t xml:space="preserve"> command. Ye </w:t>
+      </w:r>
+      <w:proofErr w:type="spellStart"/>
+      <w:r>
+        <w:rPr>
+          <w:sz w:val="40"/>
+          <w:szCs w:val="40"/>
+        </w:rPr>
+        <w:t>hmari</w:t>
+      </w:r>
+      <w:proofErr w:type="spellEnd"/>
+      <w:r>
+        <w:rPr>
+          <w:sz w:val="40"/>
+          <w:szCs w:val="40"/>
+        </w:rPr>
+        <w:t xml:space="preserve"> </w:t>
+      </w:r>
+      <w:proofErr w:type="spellStart"/>
+      <w:r>
+        <w:rPr>
+          <w:sz w:val="40"/>
+          <w:szCs w:val="40"/>
+        </w:rPr>
+        <w:t>git</w:t>
+      </w:r>
+      <w:proofErr w:type="spellEnd"/>
+      <w:r>
+        <w:rPr>
+          <w:sz w:val="40"/>
+          <w:szCs w:val="40"/>
+        </w:rPr>
+        <w:t xml:space="preserve"> repo me jitney remotes </w:t>
+      </w:r>
+      <w:proofErr w:type="spellStart"/>
+      <w:r>
+        <w:rPr>
+          <w:sz w:val="40"/>
+          <w:szCs w:val="40"/>
+        </w:rPr>
+        <w:t>hein</w:t>
+      </w:r>
+      <w:proofErr w:type="spellEnd"/>
+      <w:r>
+        <w:rPr>
+          <w:sz w:val="40"/>
+          <w:szCs w:val="40"/>
+        </w:rPr>
+        <w:t xml:space="preserve"> </w:t>
+      </w:r>
+      <w:proofErr w:type="spellStart"/>
+      <w:r>
+        <w:rPr>
+          <w:sz w:val="40"/>
+          <w:szCs w:val="40"/>
+        </w:rPr>
+        <w:t>unko</w:t>
+      </w:r>
+      <w:proofErr w:type="spellEnd"/>
+      <w:r>
+        <w:rPr>
+          <w:sz w:val="40"/>
+          <w:szCs w:val="40"/>
+        </w:rPr>
+        <w:t xml:space="preserve"> list </w:t>
+      </w:r>
+      <w:proofErr w:type="spellStart"/>
+      <w:r>
+        <w:rPr>
+          <w:sz w:val="40"/>
+          <w:szCs w:val="40"/>
+        </w:rPr>
+        <w:t>kr</w:t>
+      </w:r>
+      <w:proofErr w:type="spellEnd"/>
+      <w:r>
+        <w:rPr>
+          <w:sz w:val="40"/>
+          <w:szCs w:val="40"/>
+        </w:rPr>
+        <w:t xml:space="preserve"> </w:t>
+      </w:r>
+      <w:proofErr w:type="spellStart"/>
+      <w:r>
+        <w:rPr>
+          <w:sz w:val="40"/>
+          <w:szCs w:val="40"/>
+        </w:rPr>
+        <w:t>degi</w:t>
+      </w:r>
+      <w:proofErr w:type="spellEnd"/>
+      <w:r>
+        <w:rPr>
+          <w:sz w:val="40"/>
+          <w:szCs w:val="40"/>
+        </w:rPr>
+        <w:t>.</w:t>
       </w:r>
     </w:p>
     <w:p>
@@ -317,7 +1103,192 @@
           <w:sz w:val="40"/>
           <w:szCs w:val="40"/>
         </w:rPr>
-        <w:t>Git remote add &lt;name&gt; &lt;url&gt; : hum git ko keh rhy hein k suno is url ko yaad kr lo is k sath diye huye name se.</w:t>
+        <w:t>Git remote add &lt;name&gt; &lt;</w:t>
+      </w:r>
+      <w:proofErr w:type="spellStart"/>
+      <w:r>
+        <w:rPr>
+          <w:sz w:val="40"/>
+          <w:szCs w:val="40"/>
+        </w:rPr>
+        <w:t>url</w:t>
+      </w:r>
+      <w:proofErr w:type="spellEnd"/>
+      <w:proofErr w:type="gramStart"/>
+      <w:r>
+        <w:rPr>
+          <w:sz w:val="40"/>
+          <w:szCs w:val="40"/>
+        </w:rPr>
+        <w:t>&gt; :</w:t>
+      </w:r>
+      <w:proofErr w:type="gramEnd"/>
+      <w:r>
+        <w:rPr>
+          <w:sz w:val="40"/>
+          <w:szCs w:val="40"/>
+        </w:rPr>
+        <w:t xml:space="preserve"> hum git ko </w:t>
+      </w:r>
+      <w:proofErr w:type="spellStart"/>
+      <w:r>
+        <w:rPr>
+          <w:sz w:val="40"/>
+          <w:szCs w:val="40"/>
+        </w:rPr>
+        <w:t>keh</w:t>
+      </w:r>
+      <w:proofErr w:type="spellEnd"/>
+      <w:r>
+        <w:rPr>
+          <w:sz w:val="40"/>
+          <w:szCs w:val="40"/>
+        </w:rPr>
+        <w:t xml:space="preserve"> </w:t>
+      </w:r>
+      <w:proofErr w:type="spellStart"/>
+      <w:r>
+        <w:rPr>
+          <w:sz w:val="40"/>
+          <w:szCs w:val="40"/>
+        </w:rPr>
+        <w:t>rhy</w:t>
+      </w:r>
+      <w:proofErr w:type="spellEnd"/>
+      <w:r>
+        <w:rPr>
+          <w:sz w:val="40"/>
+          <w:szCs w:val="40"/>
+        </w:rPr>
+        <w:t xml:space="preserve"> </w:t>
+      </w:r>
+      <w:proofErr w:type="spellStart"/>
+      <w:r>
+        <w:rPr>
+          <w:sz w:val="40"/>
+          <w:szCs w:val="40"/>
+        </w:rPr>
+        <w:t>hein</w:t>
+      </w:r>
+      <w:proofErr w:type="spellEnd"/>
+      <w:r>
+        <w:rPr>
+          <w:sz w:val="40"/>
+          <w:szCs w:val="40"/>
+        </w:rPr>
+        <w:t xml:space="preserve"> k </w:t>
+      </w:r>
+      <w:proofErr w:type="spellStart"/>
+      <w:r>
+        <w:rPr>
+          <w:sz w:val="40"/>
+          <w:szCs w:val="40"/>
+        </w:rPr>
+        <w:t>suno</w:t>
+      </w:r>
+      <w:proofErr w:type="spellEnd"/>
+      <w:r>
+        <w:rPr>
+          <w:sz w:val="40"/>
+          <w:szCs w:val="40"/>
+        </w:rPr>
+        <w:t xml:space="preserve"> is </w:t>
+      </w:r>
+      <w:proofErr w:type="spellStart"/>
+      <w:r>
+        <w:rPr>
+          <w:sz w:val="40"/>
+          <w:szCs w:val="40"/>
+        </w:rPr>
+        <w:t>url</w:t>
+      </w:r>
+      <w:proofErr w:type="spellEnd"/>
+      <w:r>
+        <w:rPr>
+          <w:sz w:val="40"/>
+          <w:szCs w:val="40"/>
+        </w:rPr>
+        <w:t xml:space="preserve"> ko </w:t>
+      </w:r>
+      <w:proofErr w:type="spellStart"/>
+      <w:r>
+        <w:rPr>
+          <w:sz w:val="40"/>
+          <w:szCs w:val="40"/>
+        </w:rPr>
+        <w:t>yaad</w:t>
+      </w:r>
+      <w:proofErr w:type="spellEnd"/>
+      <w:r>
+        <w:rPr>
+          <w:sz w:val="40"/>
+          <w:szCs w:val="40"/>
+        </w:rPr>
+        <w:t xml:space="preserve"> </w:t>
+      </w:r>
+      <w:proofErr w:type="spellStart"/>
+      <w:r>
+        <w:rPr>
+          <w:sz w:val="40"/>
+          <w:szCs w:val="40"/>
+        </w:rPr>
+        <w:t>kr</w:t>
+      </w:r>
+      <w:proofErr w:type="spellEnd"/>
+      <w:r>
+        <w:rPr>
+          <w:sz w:val="40"/>
+          <w:szCs w:val="40"/>
+        </w:rPr>
+        <w:t xml:space="preserve"> lo is k </w:t>
+      </w:r>
+      <w:proofErr w:type="spellStart"/>
+      <w:r>
+        <w:rPr>
+          <w:sz w:val="40"/>
+          <w:szCs w:val="40"/>
+        </w:rPr>
+        <w:t>sath</w:t>
+      </w:r>
+      <w:proofErr w:type="spellEnd"/>
+      <w:r>
+        <w:rPr>
+          <w:sz w:val="40"/>
+          <w:szCs w:val="40"/>
+        </w:rPr>
+        <w:t xml:space="preserve"> </w:t>
+      </w:r>
+      <w:proofErr w:type="spellStart"/>
+      <w:r>
+        <w:rPr>
+          <w:sz w:val="40"/>
+          <w:szCs w:val="40"/>
+        </w:rPr>
+        <w:t>diye</w:t>
+      </w:r>
+      <w:proofErr w:type="spellEnd"/>
+      <w:r>
+        <w:rPr>
+          <w:sz w:val="40"/>
+          <w:szCs w:val="40"/>
+        </w:rPr>
+        <w:t xml:space="preserve"> </w:t>
+      </w:r>
+      <w:proofErr w:type="spellStart"/>
+      <w:r>
+        <w:rPr>
+          <w:sz w:val="40"/>
+          <w:szCs w:val="40"/>
+        </w:rPr>
+        <w:t>huye</w:t>
+      </w:r>
+      <w:proofErr w:type="spellEnd"/>
+      <w:r>
+        <w:rPr>
+          <w:sz w:val="40"/>
+          <w:szCs w:val="40"/>
+        </w:rPr>
+        <w:t xml:space="preserve"> name se.</w:t>
       </w:r>
     </w:p>
     <w:p>
@@ -337,10 +1308,296 @@
           <w:sz w:val="40"/>
           <w:szCs w:val="40"/>
         </w:rPr>
-        <w:t>Origin standard naam hy remote hy ap kuch b de skty ho.</w:t>
+        <w:t xml:space="preserve">Origin standard naam </w:t>
+      </w:r>
+      <w:proofErr w:type="spellStart"/>
+      <w:r>
+        <w:rPr>
+          <w:sz w:val="40"/>
+          <w:szCs w:val="40"/>
+        </w:rPr>
+        <w:t>hy</w:t>
+      </w:r>
+      <w:proofErr w:type="spellEnd"/>
+      <w:r>
+        <w:rPr>
+          <w:sz w:val="40"/>
+          <w:szCs w:val="40"/>
+        </w:rPr>
+        <w:t xml:space="preserve"> remote </w:t>
+      </w:r>
+      <w:proofErr w:type="spellStart"/>
+      <w:r>
+        <w:rPr>
+          <w:sz w:val="40"/>
+          <w:szCs w:val="40"/>
+        </w:rPr>
+        <w:t>hy</w:t>
+      </w:r>
+      <w:proofErr w:type="spellEnd"/>
+      <w:r>
+        <w:rPr>
+          <w:sz w:val="40"/>
+          <w:szCs w:val="40"/>
+        </w:rPr>
+        <w:t xml:space="preserve"> ap </w:t>
+      </w:r>
+      <w:proofErr w:type="spellStart"/>
+      <w:r>
+        <w:rPr>
+          <w:sz w:val="40"/>
+          <w:szCs w:val="40"/>
+        </w:rPr>
+        <w:t>kuch</w:t>
+      </w:r>
+      <w:proofErr w:type="spellEnd"/>
+      <w:r>
+        <w:rPr>
+          <w:sz w:val="40"/>
+          <w:szCs w:val="40"/>
+        </w:rPr>
+        <w:t xml:space="preserve"> b de </w:t>
+      </w:r>
+      <w:proofErr w:type="spellStart"/>
+      <w:r>
+        <w:rPr>
+          <w:sz w:val="40"/>
+          <w:szCs w:val="40"/>
+        </w:rPr>
+        <w:t>skty</w:t>
+      </w:r>
+      <w:proofErr w:type="spellEnd"/>
+      <w:r>
+        <w:rPr>
+          <w:sz w:val="40"/>
+          <w:szCs w:val="40"/>
+        </w:rPr>
+        <w:t xml:space="preserve"> ho.</w:t>
+      </w:r>
+    </w:p>
+    <w:p>
+      <w:pPr>
+        <w:rPr>
+          <w:b/>
+          <w:bCs/>
+          <w:sz w:val="40"/>
+          <w:szCs w:val="40"/>
+        </w:rPr>
+      </w:pPr>
+      <w:r>
+        <w:rPr>
+          <w:b/>
+          <w:bCs/>
+          <w:sz w:val="40"/>
+          <w:szCs w:val="40"/>
+        </w:rPr>
+        <w:t>Git Push:</w:t>
+      </w:r>
+    </w:p>
+    <w:p>
+      <w:pPr>
+        <w:pStyle w:val="ListParagraph"/>
+        <w:numPr>
+          <w:ilvl w:val="0"/>
+          <w:numId w:val="1"/>
+        </w:numPr>
+        <w:rPr>
+          <w:sz w:val="40"/>
+          <w:szCs w:val="40"/>
+        </w:rPr>
+      </w:pPr>
+      <w:r>
+        <w:rPr>
+          <w:sz w:val="40"/>
+          <w:szCs w:val="40"/>
+        </w:rPr>
+        <w:t xml:space="preserve">Git </w:t>
       </w:r>
       <w:bookmarkStart w:id="0" w:name="_GoBack"/>
       <w:bookmarkEnd w:id="0"/>
+      <w:r>
+        <w:rPr>
+          <w:sz w:val="40"/>
+          <w:szCs w:val="40"/>
+        </w:rPr>
+        <w:t>push &lt;remote&gt; &lt;branch</w:t>
+      </w:r>
+      <w:proofErr w:type="gramStart"/>
+      <w:r>
+        <w:rPr>
+          <w:sz w:val="40"/>
+          <w:szCs w:val="40"/>
+        </w:rPr>
+        <w:t>&gt; :</w:t>
+      </w:r>
+      <w:proofErr w:type="gramEnd"/>
+      <w:r>
+        <w:rPr>
+          <w:sz w:val="40"/>
+          <w:szCs w:val="40"/>
+        </w:rPr>
+        <w:t xml:space="preserve"> hum git ko </w:t>
+      </w:r>
+      <w:proofErr w:type="spellStart"/>
+      <w:r>
+        <w:rPr>
+          <w:sz w:val="40"/>
+          <w:szCs w:val="40"/>
+        </w:rPr>
+        <w:t>bta</w:t>
+      </w:r>
+      <w:proofErr w:type="spellEnd"/>
+      <w:r>
+        <w:rPr>
+          <w:sz w:val="40"/>
+          <w:szCs w:val="40"/>
+        </w:rPr>
+        <w:t xml:space="preserve"> </w:t>
+      </w:r>
+      <w:proofErr w:type="spellStart"/>
+      <w:r>
+        <w:rPr>
+          <w:sz w:val="40"/>
+          <w:szCs w:val="40"/>
+        </w:rPr>
+        <w:t>rhy</w:t>
+      </w:r>
+      <w:proofErr w:type="spellEnd"/>
+      <w:r>
+        <w:rPr>
+          <w:sz w:val="40"/>
+          <w:szCs w:val="40"/>
+        </w:rPr>
+        <w:t xml:space="preserve"> </w:t>
+      </w:r>
+      <w:proofErr w:type="spellStart"/>
+      <w:r>
+        <w:rPr>
+          <w:sz w:val="40"/>
+          <w:szCs w:val="40"/>
+        </w:rPr>
+        <w:t>hein</w:t>
+      </w:r>
+      <w:proofErr w:type="spellEnd"/>
+      <w:r>
+        <w:rPr>
+          <w:sz w:val="40"/>
+          <w:szCs w:val="40"/>
+        </w:rPr>
+        <w:t xml:space="preserve"> </w:t>
+      </w:r>
+      <w:proofErr w:type="spellStart"/>
+      <w:r>
+        <w:rPr>
+          <w:sz w:val="40"/>
+          <w:szCs w:val="40"/>
+        </w:rPr>
+        <w:t>khn</w:t>
+      </w:r>
+      <w:proofErr w:type="spellEnd"/>
+      <w:r>
+        <w:rPr>
+          <w:sz w:val="40"/>
+          <w:szCs w:val="40"/>
+        </w:rPr>
+        <w:t xml:space="preserve"> push </w:t>
+      </w:r>
+      <w:proofErr w:type="spellStart"/>
+      <w:r>
+        <w:rPr>
+          <w:sz w:val="40"/>
+          <w:szCs w:val="40"/>
+        </w:rPr>
+        <w:t>krna</w:t>
+      </w:r>
+      <w:proofErr w:type="spellEnd"/>
+      <w:r>
+        <w:rPr>
+          <w:sz w:val="40"/>
+          <w:szCs w:val="40"/>
+        </w:rPr>
+        <w:t xml:space="preserve"> </w:t>
+      </w:r>
+      <w:proofErr w:type="spellStart"/>
+      <w:r>
+        <w:rPr>
+          <w:sz w:val="40"/>
+          <w:szCs w:val="40"/>
+        </w:rPr>
+        <w:t>hy</w:t>
+      </w:r>
+      <w:proofErr w:type="spellEnd"/>
+      <w:r>
+        <w:rPr>
+          <w:sz w:val="40"/>
+          <w:szCs w:val="40"/>
+        </w:rPr>
+        <w:t xml:space="preserve"> </w:t>
+      </w:r>
+      <w:proofErr w:type="spellStart"/>
+      <w:r>
+        <w:rPr>
+          <w:sz w:val="40"/>
+          <w:szCs w:val="40"/>
+        </w:rPr>
+        <w:t>kis</w:t>
+      </w:r>
+      <w:proofErr w:type="spellEnd"/>
+      <w:r>
+        <w:rPr>
+          <w:sz w:val="40"/>
+          <w:szCs w:val="40"/>
+        </w:rPr>
+        <w:t xml:space="preserve"> branch me or </w:t>
+      </w:r>
+      <w:proofErr w:type="spellStart"/>
+      <w:r>
+        <w:rPr>
+          <w:sz w:val="40"/>
+          <w:szCs w:val="40"/>
+        </w:rPr>
+        <w:t>konsa</w:t>
+      </w:r>
+      <w:proofErr w:type="spellEnd"/>
+      <w:r>
+        <w:rPr>
+          <w:sz w:val="40"/>
+          <w:szCs w:val="40"/>
+        </w:rPr>
+        <w:t xml:space="preserve"> remote use </w:t>
+      </w:r>
+      <w:proofErr w:type="spellStart"/>
+      <w:r>
+        <w:rPr>
+          <w:sz w:val="40"/>
+          <w:szCs w:val="40"/>
+        </w:rPr>
+        <w:t>krna</w:t>
+      </w:r>
+      <w:proofErr w:type="spellEnd"/>
+      <w:r>
+        <w:rPr>
+          <w:sz w:val="40"/>
+          <w:szCs w:val="40"/>
+        </w:rPr>
+        <w:t xml:space="preserve"> </w:t>
+      </w:r>
+      <w:proofErr w:type="spellStart"/>
+      <w:r>
+        <w:rPr>
+          <w:sz w:val="40"/>
+          <w:szCs w:val="40"/>
+        </w:rPr>
+        <w:t>hy</w:t>
+      </w:r>
+      <w:proofErr w:type="spellEnd"/>
+      <w:r>
+        <w:rPr>
+          <w:sz w:val="40"/>
+          <w:szCs w:val="40"/>
+        </w:rPr>
+        <w:t>.</w:t>
+      </w:r>
     </w:p>
     <w:sectPr>
       <w:pgSz w:w="12240" w:h="15840"/>

</xml_diff>